<commit_message>
New translations [template]  - deriv affiliate team - seminar - email 1.docx (Spanish)
</commit_message>
<xml_diff>
--- a/public/email/crowdin/translations/es/[TEMPLATE]  - Deriv Affiliate team - seminar - EMAIL 1.docx
+++ b/public/email/crowdin/translations/es/[TEMPLATE]  - Deriv Affiliate team - seminar - EMAIL 1.docx
@@ -281,7 +281,7 @@
         <w:pStyle w:val="P68B1DB1-Normal2"/>
       </w:pPr>
       <w:r>
-        <w:t xml:space="preserve">Great news! We will be in [CITY NAME] from</w:t>
+        <w:t xml:space="preserve">¡Buenas noticias! We will be in [CITY NAME] from</w:t>
       </w:r>
       <w:r>
         <w:rPr>
@@ -458,25 +458,25 @@
         <w:pStyle w:val="P68B1DB1-Normal2"/>
       </w:pPr>
       <w:r>
-        <w:t xml:space="preserve">P.S. We’re giving out free Deriv merchandise. Don’t miss out!</w:t>
-      </w:r>
-    </w:p>
-    <w:p>
-      <w:pPr>
-        <w:rPr>
-          <w:rFonts w:ascii="IBM Plex Sans" w:hAnsi="IBM Plex Sans" w:cs="IBM Plex Sans" w:eastAsia="IBM Plex Sans"/>
-        </w:rPr>
-      </w:pPr>
-    </w:p>
-    <w:p>
-      <w:pPr>
-        <w:rPr>
-          <w:rFonts w:ascii="IBM Plex Sans" w:hAnsi="IBM Plex Sans" w:cs="IBM Plex Sans" w:eastAsia="IBM Plex Sans"/>
-        </w:rPr>
-        <w:pStyle w:val="P68B1DB1-Normal2"/>
-      </w:pPr>
-      <w:r>
-        <w:t xml:space="preserve">If you have questions, contact us </w:t>
+        <w:t xml:space="preserve">P.S. We’re giving out free Deriv merchandise. ¡No se lo pierda!</w:t>
+      </w:r>
+    </w:p>
+    <w:p>
+      <w:pPr>
+        <w:rPr>
+          <w:rFonts w:ascii="IBM Plex Sans" w:hAnsi="IBM Plex Sans" w:cs="IBM Plex Sans" w:eastAsia="IBM Plex Sans"/>
+        </w:rPr>
+      </w:pPr>
+    </w:p>
+    <w:p>
+      <w:pPr>
+        <w:rPr>
+          <w:rFonts w:ascii="IBM Plex Sans" w:hAnsi="IBM Plex Sans" w:cs="IBM Plex Sans" w:eastAsia="IBM Plex Sans"/>
+        </w:rPr>
+        <w:pStyle w:val="P68B1DB1-Normal2"/>
+      </w:pPr>
+      <w:r>
+        <w:t xml:space="preserve">Si tiene alguna pregunta, póngase en contacto con nosotros </w:t>
       </w:r>
     </w:p>
     <w:p>

</xml_diff>